<commit_message>
change in worrd file
</commit_message>
<xml_diff>
--- a/CPP/Class & object c++.docx
+++ b/CPP/Class & object c++.docx
@@ -106,45 +106,9 @@
           <w:szCs w:val="28"/>
           <w:shd w:val="clear" w:color="auto" w:fill="F8F9FA"/>
         </w:rPr>
-        <w:t xml:space="preserve"> and are a template for creating objects. Classes consist of variables and functions which are also called class members.</w:t>
-      </w:r>
-    </w:p>
-    <w:p>
-      <w:pPr>
-        <w:pStyle w:val="Heading4"/>
-        <w:shd w:val="clear" w:color="auto" w:fill="F8F9FA"/>
-        <w:spacing w:before="375" w:beforeAutospacing="0" w:after="135" w:afterAutospacing="0"/>
-        <w:rPr>
-          <w:rFonts w:ascii="Segoe UI" w:hAnsi="Segoe UI" w:cs="Segoe UI"/>
-          <w:color w:val="212529"/>
-          <w:sz w:val="28"/>
-          <w:szCs w:val="28"/>
-        </w:rPr>
-      </w:pPr>
-      <w:r>
-        <w:rPr>
-          <w:rFonts w:ascii="Segoe UI" w:hAnsi="Segoe UI" w:cs="Segoe UI"/>
-          <w:color w:val="212529"/>
-          <w:sz w:val="28"/>
-          <w:szCs w:val="28"/>
-        </w:rPr>
-        <w:t>2.</w:t>
-      </w:r>
-      <w:r>
-        <w:rPr>
-          <w:rFonts w:ascii="Segoe UI" w:hAnsi="Segoe UI" w:cs="Segoe UI"/>
-          <w:color w:val="212529"/>
-          <w:sz w:val="28"/>
-          <w:szCs w:val="28"/>
-        </w:rPr>
-        <w:t>Public Access Modifier in C++</w:t>
-      </w:r>
-    </w:p>
-    <w:p>
-      <w:pPr>
-        <w:pStyle w:val="Heading4"/>
-        <w:shd w:val="clear" w:color="auto" w:fill="F8F9FA"/>
-        <w:spacing w:before="375" w:beforeAutospacing="0" w:after="135" w:afterAutospacing="0"/>
+        <w:t xml:space="preserve"> and are a template for creating objects. Classes consist of variables and functions which are also called class members</w:t>
+      </w:r>
+      <w:r>
         <w:rPr>
           <w:rFonts w:ascii="Helvetica" w:hAnsi="Helvetica" w:cs="Helvetica"/>
           <w:b w:val="0"/>
@@ -154,8 +118,45 @@
           <w:szCs w:val="28"/>
           <w:shd w:val="clear" w:color="auto" w:fill="F8F9FA"/>
         </w:rPr>
-      </w:pPr>
-      <w:r>
+        <w:t>…</w:t>
+      </w:r>
+    </w:p>
+    <w:p>
+      <w:pPr>
+        <w:pStyle w:val="Heading4"/>
+        <w:shd w:val="clear" w:color="auto" w:fill="F8F9FA"/>
+        <w:spacing w:before="375" w:beforeAutospacing="0" w:after="135" w:afterAutospacing="0"/>
+        <w:rPr>
+          <w:rFonts w:ascii="Segoe UI" w:hAnsi="Segoe UI" w:cs="Segoe UI"/>
+          <w:color w:val="212529"/>
+          <w:sz w:val="28"/>
+          <w:szCs w:val="28"/>
+        </w:rPr>
+      </w:pPr>
+      <w:r>
+        <w:rPr>
+          <w:rFonts w:ascii="Segoe UI" w:hAnsi="Segoe UI" w:cs="Segoe UI"/>
+          <w:color w:val="212529"/>
+          <w:sz w:val="28"/>
+          <w:szCs w:val="28"/>
+        </w:rPr>
+        <w:t>2.</w:t>
+      </w:r>
+      <w:r>
+        <w:rPr>
+          <w:rFonts w:ascii="Segoe UI" w:hAnsi="Segoe UI" w:cs="Segoe UI"/>
+          <w:color w:val="212529"/>
+          <w:sz w:val="28"/>
+          <w:szCs w:val="28"/>
+        </w:rPr>
+        <w:t>Public Access Modifier in C++</w:t>
+      </w:r>
+    </w:p>
+    <w:p>
+      <w:pPr>
+        <w:pStyle w:val="Heading4"/>
+        <w:shd w:val="clear" w:color="auto" w:fill="F8F9FA"/>
+        <w:spacing w:before="375" w:beforeAutospacing="0" w:after="135" w:afterAutospacing="0"/>
         <w:rPr>
           <w:rFonts w:ascii="Helvetica" w:hAnsi="Helvetica" w:cs="Helvetica"/>
           <w:b w:val="0"/>
@@ -165,53 +166,6 @@
           <w:szCs w:val="28"/>
           <w:shd w:val="clear" w:color="auto" w:fill="F8F9FA"/>
         </w:rPr>
-        <w:t>All the variables and functions declared under public access modifier will be available for everyone. They can be accessed both inside and outside the class. Dot (.) operator is used in the program to access public data members directly.</w:t>
-      </w:r>
-    </w:p>
-    <w:p>
-      <w:pPr>
-        <w:pStyle w:val="Heading4"/>
-        <w:shd w:val="clear" w:color="auto" w:fill="F8F9FA"/>
-        <w:spacing w:before="375" w:beforeAutospacing="0" w:after="135" w:afterAutospacing="0"/>
-        <w:rPr>
-          <w:rFonts w:ascii="Segoe UI" w:hAnsi="Segoe UI" w:cs="Segoe UI"/>
-          <w:color w:val="212529"/>
-          <w:sz w:val="28"/>
-          <w:szCs w:val="28"/>
-        </w:rPr>
-      </w:pPr>
-      <w:r>
-        <w:rPr>
-          <w:rFonts w:ascii="Segoe UI" w:hAnsi="Segoe UI" w:cs="Segoe UI"/>
-          <w:color w:val="212529"/>
-          <w:sz w:val="28"/>
-          <w:szCs w:val="28"/>
-        </w:rPr>
-        <w:t>3.</w:t>
-      </w:r>
-      <w:r>
-        <w:rPr>
-          <w:rFonts w:ascii="Segoe UI" w:hAnsi="Segoe UI" w:cs="Segoe UI"/>
-          <w:color w:val="212529"/>
-          <w:sz w:val="28"/>
-          <w:szCs w:val="28"/>
-        </w:rPr>
-        <w:t>Private Access Modifier in C++</w:t>
-      </w:r>
-    </w:p>
-    <w:p>
-      <w:pPr>
-        <w:pStyle w:val="Heading4"/>
-        <w:shd w:val="clear" w:color="auto" w:fill="F8F9FA"/>
-        <w:spacing w:before="375" w:beforeAutospacing="0" w:after="135" w:afterAutospacing="0"/>
-        <w:rPr>
-          <w:rFonts w:ascii="Segoe UI" w:hAnsi="Segoe UI" w:cs="Segoe UI"/>
-          <w:b w:val="0"/>
-          <w:bCs w:val="0"/>
-          <w:color w:val="212529"/>
-          <w:sz w:val="28"/>
-          <w:szCs w:val="28"/>
-        </w:rPr>
       </w:pPr>
       <w:r>
         <w:rPr>
@@ -223,53 +177,38 @@
           <w:szCs w:val="28"/>
           <w:shd w:val="clear" w:color="auto" w:fill="F8F9FA"/>
         </w:rPr>
-        <w:t>All the variables and functions declared under a private access modifier can only be used inside the class. They are not permissible to be used by any object or function outside the class.</w:t>
-      </w:r>
-    </w:p>
-    <w:p>
-      <w:pPr>
-        <w:pStyle w:val="Heading4"/>
-        <w:shd w:val="clear" w:color="auto" w:fill="F8F9FA"/>
-        <w:spacing w:before="375" w:beforeAutospacing="0" w:after="135" w:afterAutospacing="0"/>
-        <w:rPr>
-          <w:rFonts w:ascii="Segoe UI" w:hAnsi="Segoe UI" w:cs="Segoe UI"/>
-          <w:b w:val="0"/>
-          <w:bCs w:val="0"/>
-          <w:color w:val="212529"/>
-          <w:sz w:val="28"/>
-          <w:szCs w:val="28"/>
-        </w:rPr>
-      </w:pPr>
-    </w:p>
-    <w:p>
-      <w:pPr>
-        <w:pStyle w:val="Heading4"/>
-        <w:shd w:val="clear" w:color="auto" w:fill="F8F9FA"/>
-        <w:spacing w:before="375" w:beforeAutospacing="0" w:after="135" w:afterAutospacing="0"/>
-        <w:rPr>
-          <w:rFonts w:ascii="Segoe UI" w:hAnsi="Segoe UI" w:cs="Segoe UI"/>
-          <w:color w:val="212529"/>
-          <w:sz w:val="28"/>
-          <w:szCs w:val="28"/>
-        </w:rPr>
-      </w:pPr>
-      <w:r>
-        <w:rPr>
-          <w:rFonts w:ascii="Segoe UI" w:hAnsi="Segoe UI" w:cs="Segoe UI"/>
-          <w:color w:val="212529"/>
-          <w:sz w:val="28"/>
-          <w:szCs w:val="28"/>
-        </w:rPr>
-        <w:t>4.</w:t>
-      </w:r>
-      <w:r>
-        <w:rPr>
-          <w:rFonts w:ascii="Segoe UI" w:hAnsi="Segoe UI" w:cs="Segoe UI"/>
-          <w:color w:val="212529"/>
-          <w:sz w:val="28"/>
-          <w:szCs w:val="28"/>
-        </w:rPr>
-        <w:t>Nesting of Member Functions</w:t>
+        <w:t>All the variables and functions declared under public access modifier will be available for everyone. They can be accessed both inside and outside the class. Dot (.) operator is used in the program to access public data members directly.</w:t>
+      </w:r>
+    </w:p>
+    <w:p>
+      <w:pPr>
+        <w:pStyle w:val="Heading4"/>
+        <w:shd w:val="clear" w:color="auto" w:fill="F8F9FA"/>
+        <w:spacing w:before="375" w:beforeAutospacing="0" w:after="135" w:afterAutospacing="0"/>
+        <w:rPr>
+          <w:rFonts w:ascii="Segoe UI" w:hAnsi="Segoe UI" w:cs="Segoe UI"/>
+          <w:color w:val="212529"/>
+          <w:sz w:val="28"/>
+          <w:szCs w:val="28"/>
+        </w:rPr>
+      </w:pPr>
+      <w:r>
+        <w:rPr>
+          <w:rFonts w:ascii="Segoe UI" w:hAnsi="Segoe UI" w:cs="Segoe UI"/>
+          <w:color w:val="212529"/>
+          <w:sz w:val="28"/>
+          <w:szCs w:val="28"/>
+        </w:rPr>
+        <w:t>3.</w:t>
+      </w:r>
+      <w:r>
+        <w:rPr>
+          <w:rFonts w:ascii="Segoe UI" w:hAnsi="Segoe UI" w:cs="Segoe UI"/>
+          <w:color w:val="212529"/>
+          <w:sz w:val="28"/>
+          <w:szCs w:val="28"/>
+        </w:rPr>
+        <w:t>Private Access Modifier in C++</w:t>
       </w:r>
     </w:p>
     <w:p>
@@ -296,9 +235,69 @@
           <w:szCs w:val="28"/>
           <w:shd w:val="clear" w:color="auto" w:fill="F8F9FA"/>
         </w:rPr>
-        <w:t xml:space="preserve">If one member function is called inside the other member function of the same </w:t>
-      </w:r>
-      <w:proofErr w:type="gramStart"/>
+        <w:t>All the variables and functions declared under a private access modifier can only be used inside the class. They are not permissible to be used by any object or function outside the class.</w:t>
+      </w:r>
+    </w:p>
+    <w:p>
+      <w:pPr>
+        <w:pStyle w:val="Heading4"/>
+        <w:shd w:val="clear" w:color="auto" w:fill="F8F9FA"/>
+        <w:spacing w:before="375" w:beforeAutospacing="0" w:after="135" w:afterAutospacing="0"/>
+        <w:rPr>
+          <w:rFonts w:ascii="Segoe UI" w:hAnsi="Segoe UI" w:cs="Segoe UI"/>
+          <w:b w:val="0"/>
+          <w:bCs w:val="0"/>
+          <w:color w:val="212529"/>
+          <w:sz w:val="28"/>
+          <w:szCs w:val="28"/>
+        </w:rPr>
+      </w:pPr>
+    </w:p>
+    <w:p>
+      <w:pPr>
+        <w:pStyle w:val="Heading4"/>
+        <w:shd w:val="clear" w:color="auto" w:fill="F8F9FA"/>
+        <w:spacing w:before="375" w:beforeAutospacing="0" w:after="135" w:afterAutospacing="0"/>
+        <w:rPr>
+          <w:rFonts w:ascii="Segoe UI" w:hAnsi="Segoe UI" w:cs="Segoe UI"/>
+          <w:color w:val="212529"/>
+          <w:sz w:val="28"/>
+          <w:szCs w:val="28"/>
+        </w:rPr>
+      </w:pPr>
+      <w:r>
+        <w:rPr>
+          <w:rFonts w:ascii="Segoe UI" w:hAnsi="Segoe UI" w:cs="Segoe UI"/>
+          <w:color w:val="212529"/>
+          <w:sz w:val="28"/>
+          <w:szCs w:val="28"/>
+        </w:rPr>
+        <w:t>4.</w:t>
+      </w:r>
+      <w:r>
+        <w:rPr>
+          <w:rFonts w:ascii="Segoe UI" w:hAnsi="Segoe UI" w:cs="Segoe UI"/>
+          <w:color w:val="212529"/>
+          <w:sz w:val="28"/>
+          <w:szCs w:val="28"/>
+        </w:rPr>
+        <w:t>Nesting of Member Functions</w:t>
+      </w:r>
+    </w:p>
+    <w:p>
+      <w:pPr>
+        <w:pStyle w:val="Heading4"/>
+        <w:shd w:val="clear" w:color="auto" w:fill="F8F9FA"/>
+        <w:spacing w:before="375" w:beforeAutospacing="0" w:after="135" w:afterAutospacing="0"/>
+        <w:rPr>
+          <w:rFonts w:ascii="Segoe UI" w:hAnsi="Segoe UI" w:cs="Segoe UI"/>
+          <w:b w:val="0"/>
+          <w:bCs w:val="0"/>
+          <w:color w:val="212529"/>
+          <w:sz w:val="28"/>
+          <w:szCs w:val="28"/>
+        </w:rPr>
+      </w:pPr>
       <w:r>
         <w:rPr>
           <w:rFonts w:ascii="Helvetica" w:hAnsi="Helvetica" w:cs="Helvetica"/>
@@ -309,61 +308,70 @@
           <w:szCs w:val="28"/>
           <w:shd w:val="clear" w:color="auto" w:fill="F8F9FA"/>
         </w:rPr>
-        <w:t>class</w:t>
-      </w:r>
-      <w:proofErr w:type="gramEnd"/>
+        <w:t>If one member function is called inside the other member function of the same class it is called nesting of a member function</w:t>
+      </w:r>
       <w:r>
         <w:rPr>
           <w:rFonts w:ascii="Helvetica" w:hAnsi="Helvetica" w:cs="Helvetica"/>
-          <w:b w:val="0"/>
-          <w:bCs w:val="0"/>
           <w:color w:val="212529"/>
           <w:sz w:val="28"/>
           <w:szCs w:val="28"/>
           <w:shd w:val="clear" w:color="auto" w:fill="F8F9FA"/>
         </w:rPr>
-        <w:t xml:space="preserve"> it is called nesting of a member function</w:t>
-      </w:r>
-      <w:r>
+        <w:t>.</w:t>
+      </w:r>
+    </w:p>
+    <w:p>
+      <w:pPr>
+        <w:pStyle w:val="Heading4"/>
+        <w:shd w:val="clear" w:color="auto" w:fill="F8F9FA"/>
+        <w:spacing w:before="375" w:beforeAutospacing="0" w:after="135" w:afterAutospacing="0"/>
+        <w:rPr>
+          <w:rFonts w:ascii="Segoe UI" w:hAnsi="Segoe UI" w:cs="Segoe UI"/>
+          <w:color w:val="212529"/>
+          <w:sz w:val="28"/>
+          <w:szCs w:val="28"/>
+        </w:rPr>
+      </w:pPr>
+      <w:r>
+        <w:rPr>
+          <w:rFonts w:ascii="Segoe UI" w:hAnsi="Segoe UI" w:cs="Segoe UI"/>
+          <w:color w:val="212529"/>
+          <w:sz w:val="28"/>
+          <w:szCs w:val="28"/>
+        </w:rPr>
+        <w:t>5.</w:t>
+      </w:r>
+      <w:r>
+        <w:rPr>
+          <w:rFonts w:ascii="Segoe UI" w:hAnsi="Segoe UI" w:cs="Segoe UI"/>
+          <w:color w:val="212529"/>
+          <w:sz w:val="28"/>
+          <w:szCs w:val="28"/>
+        </w:rPr>
+        <w:t>Objects Memory Allocation in C++</w:t>
+      </w:r>
+    </w:p>
+    <w:p>
+      <w:pPr>
+        <w:pStyle w:val="NormalWeb"/>
+        <w:shd w:val="clear" w:color="auto" w:fill="F8F9FA"/>
+        <w:spacing w:before="0" w:beforeAutospacing="0"/>
         <w:rPr>
           <w:rFonts w:ascii="Helvetica" w:hAnsi="Helvetica" w:cs="Helvetica"/>
           <w:color w:val="212529"/>
           <w:sz w:val="28"/>
           <w:szCs w:val="28"/>
-          <w:shd w:val="clear" w:color="auto" w:fill="F8F9FA"/>
-        </w:rPr>
-        <w:t>.</w:t>
-      </w:r>
-    </w:p>
-    <w:p>
-      <w:pPr>
-        <w:pStyle w:val="Heading4"/>
-        <w:shd w:val="clear" w:color="auto" w:fill="F8F9FA"/>
-        <w:spacing w:before="375" w:beforeAutospacing="0" w:after="135" w:afterAutospacing="0"/>
-        <w:rPr>
-          <w:rFonts w:ascii="Segoe UI" w:hAnsi="Segoe UI" w:cs="Segoe UI"/>
-          <w:color w:val="212529"/>
-          <w:sz w:val="28"/>
-          <w:szCs w:val="28"/>
-        </w:rPr>
-      </w:pPr>
-      <w:r>
-        <w:rPr>
-          <w:rFonts w:ascii="Segoe UI" w:hAnsi="Segoe UI" w:cs="Segoe UI"/>
-          <w:color w:val="212529"/>
-          <w:sz w:val="28"/>
-          <w:szCs w:val="28"/>
-        </w:rPr>
-        <w:t>5.</w:t>
-      </w:r>
-      <w:r>
-        <w:rPr>
-          <w:rFonts w:ascii="Segoe UI" w:hAnsi="Segoe UI" w:cs="Segoe UI"/>
-          <w:color w:val="212529"/>
-          <w:sz w:val="28"/>
-          <w:szCs w:val="28"/>
-        </w:rPr>
-        <w:t>Objects Memory Allocation in C++</w:t>
+        </w:rPr>
+      </w:pPr>
+      <w:r>
+        <w:rPr>
+          <w:rFonts w:ascii="Helvetica" w:hAnsi="Helvetica" w:cs="Helvetica"/>
+          <w:color w:val="212529"/>
+          <w:sz w:val="28"/>
+          <w:szCs w:val="28"/>
+        </w:rPr>
+        <w:t>The way memory is allocated to variables and functions of the class is different even though they both are from the same class.</w:t>
       </w:r>
     </w:p>
     <w:p>
@@ -385,49 +393,7 @@
           <w:sz w:val="28"/>
           <w:szCs w:val="28"/>
         </w:rPr>
-        <w:t>The way memory is allocated to variables and functions of the class is different even though they both are from the same class.</w:t>
-      </w:r>
-    </w:p>
-    <w:p>
-      <w:pPr>
-        <w:pStyle w:val="NormalWeb"/>
-        <w:shd w:val="clear" w:color="auto" w:fill="F8F9FA"/>
-        <w:spacing w:before="0" w:beforeAutospacing="0"/>
-        <w:rPr>
-          <w:rFonts w:ascii="Helvetica" w:hAnsi="Helvetica" w:cs="Helvetica"/>
-          <w:color w:val="212529"/>
-          <w:sz w:val="28"/>
-          <w:szCs w:val="28"/>
-        </w:rPr>
-      </w:pPr>
-      <w:r>
-        <w:rPr>
-          <w:rFonts w:ascii="Helvetica" w:hAnsi="Helvetica" w:cs="Helvetica"/>
-          <w:color w:val="212529"/>
-          <w:sz w:val="28"/>
-          <w:szCs w:val="28"/>
-        </w:rPr>
-        <w:t xml:space="preserve">The memory is only allocated to the variables of the class when the object is created. The memory is not allocated to the variables when the class is declared. At the same time, single variables can have different values for different objects, so every object has an individual copy of all the variables of the class. But the memory is allocated to the function only once when the class is declared. </w:t>
-      </w:r>
-      <w:proofErr w:type="gramStart"/>
-      <w:r>
-        <w:rPr>
-          <w:rFonts w:ascii="Helvetica" w:hAnsi="Helvetica" w:cs="Helvetica"/>
-          <w:color w:val="212529"/>
-          <w:sz w:val="28"/>
-          <w:szCs w:val="28"/>
-        </w:rPr>
-        <w:t>So</w:t>
-      </w:r>
-      <w:proofErr w:type="gramEnd"/>
-      <w:r>
-        <w:rPr>
-          <w:rFonts w:ascii="Helvetica" w:hAnsi="Helvetica" w:cs="Helvetica"/>
-          <w:color w:val="212529"/>
-          <w:sz w:val="28"/>
-          <w:szCs w:val="28"/>
-        </w:rPr>
-        <w:t xml:space="preserve"> the objects don’t have individual copies of functions only one copy is shared among each object.</w:t>
+        <w:t>The memory is only allocated to the variables of the class when the object is created. The memory is not allocated to the variables when the class is declared. At the same time, single variables can have different values for different objects, so every object has an individual copy of all the variables of the class. But the memory is allocated to the function only once when the class is declared. So the objects don’t have individual copies of functions only one copy is shared among each object.</w:t>
       </w:r>
     </w:p>
     <w:p>

</xml_diff>